<commit_message>
Updated with the plans for the current electronic prototype.
</commit_message>
<xml_diff>
--- a/PaperPrototype/Test Plan - Login, Setup, Dashboard Paper Prototypes.docx
+++ b/PaperPrototype/Test Plan - Login, Setup, Dashboard Paper Prototypes.docx
@@ -19,15 +19,7 @@
         <w:rPr>
           <w:b/>
         </w:rPr>
-        <w:t>Login, Setup a</w:t>
-      </w:r>
-      <w:bookmarkStart w:id="1" w:name="_GoBack"/>
-      <w:bookmarkEnd w:id="1"/>
-      <w:r>
-        <w:rPr>
-          <w:b/>
-        </w:rPr>
-        <w:t>nd Dashboard</w:t>
+        <w:t>Login, Setup and Dashboard</w:t>
       </w:r>
     </w:p>
     <w:p/>
@@ -68,16 +60,8 @@
               <w:rPr>
                 <w:b/>
               </w:rPr>
-              <w:t xml:space="preserve">Task </w:t>
-            </w:r>
-            <w:proofErr w:type="spellStart"/>
-            <w:r>
-              <w:rPr>
-                <w:b/>
-              </w:rPr>
-              <w:t>Num</w:t>
-            </w:r>
-            <w:proofErr w:type="spellEnd"/>
+              <w:t>Task Num</w:t>
+            </w:r>
           </w:p>
         </w:tc>
         <w:tc>
@@ -346,7 +330,7 @@
           </w:tcPr>
           <w:p>
             <w:r>
-              <w:t>5</w:t>
+              <w:t>5 a</w:t>
             </w:r>
           </w:p>
         </w:tc>
@@ -397,6 +381,65 @@
           </w:tcPr>
           <w:p>
             <w:r>
+              <w:t>5 b</w:t>
+            </w:r>
+          </w:p>
+        </w:tc>
+        <w:tc>
+          <w:tcPr>
+            <w:tcW w:w="3272" w:type="dxa"/>
+          </w:tcPr>
+          <w:p>
+            <w:r>
+              <w:t>Read learning modules</w:t>
+            </w:r>
+          </w:p>
+        </w:tc>
+        <w:tc>
+          <w:tcPr>
+            <w:tcW w:w="2253" w:type="dxa"/>
+          </w:tcPr>
+          <w:p>
+            <w:r>
+              <w:t xml:space="preserve">User understands they can access the learning modules even if the class is not active. </w:t>
+            </w:r>
+          </w:p>
+        </w:tc>
+        <w:tc>
+          <w:tcPr>
+            <w:tcW w:w="2255" w:type="dxa"/>
+          </w:tcPr>
+          <w:p>
+            <w:r>
+              <w:t>User reads the required learning modules that are listed.</w:t>
+            </w:r>
+          </w:p>
+          <w:p/>
+          <w:p>
+            <w:r>
+              <w:t xml:space="preserve">PASS: </w:t>
+            </w:r>
+            <w:r>
+              <w:t xml:space="preserve"> Less than 20 seconds to realise that they can access the learning modules. </w:t>
+            </w:r>
+            <w:bookmarkStart w:id="1" w:name="_GoBack"/>
+            <w:bookmarkEnd w:id="1"/>
+            <w:r>
+              <w:t xml:space="preserve"> </w:t>
+            </w:r>
+          </w:p>
+        </w:tc>
+      </w:tr>
+      <w:tr>
+        <w:trPr>
+          <w:trHeight w:val="313"/>
+        </w:trPr>
+        <w:tc>
+          <w:tcPr>
+            <w:tcW w:w="1236" w:type="dxa"/>
+          </w:tcPr>
+          <w:p>
+            <w:r>
               <w:t>6</w:t>
             </w:r>
           </w:p>
@@ -432,6 +475,7 @@
           </w:p>
           <w:p>
             <w:r>
+              <w:lastRenderedPageBreak/>
               <w:br/>
               <w:t>PASS: Less than 15 seconds</w:t>
             </w:r>

</xml_diff>